<commit_message>
modification du fichier checkpoint_10-git.docx
</commit_message>
<xml_diff>
--- a/Checkpoint_10-git.docx
+++ b/Checkpoint_10-git.docx
@@ -1070,12 +1070,37 @@
     </w:p>
     <w:p>
       <w:r>
-        <w:t>17-  voir les commandes pr</w:t>
+        <w:t>17</w:t>
+      </w:r>
+      <w:proofErr w:type="gramStart"/>
+      <w:r>
+        <w:t>-  voir</w:t>
+      </w:r>
+      <w:proofErr w:type="gramEnd"/>
+      <w:r>
+        <w:t xml:space="preserve"> les commandes précédentes</w:t>
+      </w:r>
+    </w:p>
+    <w:p/>
+    <w:p/>
+    <w:p>
+      <w:r>
+        <w:rPr>
+          <w:b/>
+          <w:u w:val="single"/>
+        </w:rPr>
+        <w:t>Lien GitHub</w:t>
+      </w:r>
+      <w:r>
+        <w:t xml:space="preserve"> : </w:t>
+      </w:r>
+      <w:r>
+        <w:t>https://github.com/SOUDA</w:t>
       </w:r>
       <w:bookmarkStart w:id="0" w:name="_GoBack"/>
       <w:bookmarkEnd w:id="0"/>
       <w:r>
-        <w:t>écédentes</w:t>
+        <w:t>IS94/Checkpoint_git.git</w:t>
       </w:r>
     </w:p>
     <w:sectPr>
@@ -1816,7 +1841,7 @@
 </file>
 
 <file path=customXml/itemProps1.xml><?xml version="1.0" encoding="utf-8"?>
-<ds:datastoreItem xmlns:ds="http://schemas.openxmlformats.org/officeDocument/2006/customXml" ds:itemID="{1EAF6210-A19C-4B0A-87DE-FC2A87BADC19}">
+<ds:datastoreItem xmlns:ds="http://schemas.openxmlformats.org/officeDocument/2006/customXml" ds:itemID="{4FDFB3B9-B597-4603-BEE8-5BD60B67E878}">
   <ds:schemaRefs>
     <ds:schemaRef ds:uri="http://schemas.openxmlformats.org/officeDocument/2006/bibliography"/>
   </ds:schemaRefs>

</xml_diff>